<commit_message>
Added text to VG document
</commit_message>
<xml_diff>
--- a/Slutprojekt.docx
+++ b/Slutprojekt.docx
@@ -34,7 +34,7 @@
     </w:p>
     <w:p>
       <w:pPr>
-        <w:pStyle w:val="Rubrik1"/>
+        <w:spacing w:line="276" w:lineRule="auto"/>
         <w:rPr>
           <w:rFonts w:ascii="Segoe UI" w:hAnsi="Segoe UI" w:cs="Segoe UI"/>
         </w:rPr>
@@ -43,17 +43,78 @@
         <w:rPr>
           <w:rFonts w:ascii="Segoe UI" w:hAnsi="Segoe UI" w:cs="Segoe UI"/>
         </w:rPr>
-        <w:t>Fördelar och nackdelar med min design</w:t>
-      </w:r>
-    </w:p>
-    <w:p>
-      <w:pPr>
-        <w:rPr>
-          <w:rFonts w:ascii="Segoe UI" w:hAnsi="Segoe UI" w:cs="Segoe UI"/>
-        </w:rPr>
-      </w:pPr>
-      <w:bookmarkStart w:id="0" w:name="_GoBack"/>
-      <w:bookmarkEnd w:id="0"/>
+        <w:t xml:space="preserve">I det här dokumentet kommer jag att förklara och motivera de val jag gjort när jag designat och skapat min databas. </w:t>
+      </w:r>
+      <w:r>
+        <w:rPr>
+          <w:rFonts w:ascii="Segoe UI" w:hAnsi="Segoe UI" w:cs="Segoe UI"/>
+        </w:rPr>
+        <w:t xml:space="preserve">Jag kommer att ta upp vilka fördelar som jag anser att </w:t>
+      </w:r>
+      <w:r>
+        <w:rPr>
+          <w:rFonts w:ascii="Segoe UI" w:hAnsi="Segoe UI" w:cs="Segoe UI"/>
+        </w:rPr>
+        <w:t>min design</w:t>
+      </w:r>
+      <w:r>
+        <w:rPr>
+          <w:rFonts w:ascii="Segoe UI" w:hAnsi="Segoe UI" w:cs="Segoe UI"/>
+        </w:rPr>
+        <w:t xml:space="preserve"> har, samt om den medför några nackdelar</w:t>
+      </w:r>
+      <w:r>
+        <w:rPr>
+          <w:rFonts w:ascii="Segoe UI" w:hAnsi="Segoe UI" w:cs="Segoe UI"/>
+        </w:rPr>
+        <w:t>, och dessutom förklara v</w:t>
+      </w:r>
+      <w:r>
+        <w:rPr>
+          <w:rFonts w:ascii="Segoe UI" w:hAnsi="Segoe UI" w:cs="Segoe UI"/>
+        </w:rPr>
+        <w:t xml:space="preserve">ilken </w:t>
+      </w:r>
+      <w:proofErr w:type="spellStart"/>
+      <w:r>
+        <w:rPr>
+          <w:rFonts w:ascii="Segoe UI" w:hAnsi="Segoe UI" w:cs="Segoe UI"/>
+        </w:rPr>
+        <w:t>storage</w:t>
+      </w:r>
+      <w:proofErr w:type="spellEnd"/>
+      <w:r>
+        <w:rPr>
+          <w:rFonts w:ascii="Segoe UI" w:hAnsi="Segoe UI" w:cs="Segoe UI"/>
+        </w:rPr>
+        <w:t xml:space="preserve"> </w:t>
+      </w:r>
+      <w:proofErr w:type="spellStart"/>
+      <w:r>
+        <w:rPr>
+          <w:rFonts w:ascii="Segoe UI" w:hAnsi="Segoe UI" w:cs="Segoe UI"/>
+        </w:rPr>
+        <w:t>engine</w:t>
+      </w:r>
+      <w:proofErr w:type="spellEnd"/>
+      <w:r>
+        <w:rPr>
+          <w:rFonts w:ascii="Segoe UI" w:hAnsi="Segoe UI" w:cs="Segoe UI"/>
+        </w:rPr>
+        <w:t xml:space="preserve"> jag har valt</w:t>
+      </w:r>
+      <w:r>
+        <w:rPr>
+          <w:rFonts w:ascii="Segoe UI" w:hAnsi="Segoe UI" w:cs="Segoe UI"/>
+        </w:rPr>
+        <w:t xml:space="preserve"> och varför</w:t>
+      </w:r>
+      <w:r>
+        <w:rPr>
+          <w:rFonts w:ascii="Segoe UI" w:hAnsi="Segoe UI" w:cs="Segoe UI"/>
+        </w:rPr>
+        <w:t xml:space="preserve">. </w:t>
+      </w:r>
     </w:p>
     <w:p>
       <w:pPr>
@@ -62,31 +123,1162 @@
           <w:rFonts w:ascii="Segoe UI" w:hAnsi="Segoe UI" w:cs="Segoe UI"/>
         </w:rPr>
       </w:pPr>
-      <w:proofErr w:type="spellStart"/>
-      <w:r>
-        <w:rPr>
-          <w:rFonts w:ascii="Segoe UI" w:hAnsi="Segoe UI" w:cs="Segoe UI"/>
-        </w:rPr>
-        <w:t>Storage</w:t>
-      </w:r>
-      <w:proofErr w:type="spellEnd"/>
-      <w:r>
-        <w:rPr>
-          <w:rFonts w:ascii="Segoe UI" w:hAnsi="Segoe UI" w:cs="Segoe UI"/>
-        </w:rPr>
-        <w:t xml:space="preserve"> Engine</w:t>
+      <w:r>
+        <w:rPr>
+          <w:rFonts w:ascii="Segoe UI" w:hAnsi="Segoe UI" w:cs="Segoe UI"/>
+        </w:rPr>
+        <w:t>Fördelar och nackdelar med min design</w:t>
       </w:r>
     </w:p>
     <w:p>
       <w:pPr>
+        <w:spacing w:line="276" w:lineRule="auto"/>
+        <w:rPr>
+          <w:rFonts w:ascii="Segoe UI" w:hAnsi="Segoe UI" w:cs="Segoe UI"/>
+        </w:rPr>
+      </w:pPr>
+      <w:r>
+        <w:rPr>
+          <w:rFonts w:ascii="Segoe UI" w:hAnsi="Segoe UI" w:cs="Segoe UI"/>
+        </w:rPr>
+        <w:t xml:space="preserve">Innan jag förklarar vad som är bra och mindre bra med min design kommer jag att förklara </w:t>
+      </w:r>
+      <w:r>
+        <w:rPr>
+          <w:rFonts w:ascii="Segoe UI" w:hAnsi="Segoe UI" w:cs="Segoe UI"/>
+        </w:rPr>
+        <w:t xml:space="preserve">vad min design är, hur jag har valt att strukturera min modell och databas. Nedan finns en bild på </w:t>
+      </w:r>
+      <w:r>
+        <w:rPr>
+          <w:rFonts w:ascii="Segoe UI" w:hAnsi="Segoe UI" w:cs="Segoe UI"/>
+        </w:rPr>
+        <w:t>min modell, det vill säga alla entiteter (tabeller), deras attribut (</w:t>
+      </w:r>
+      <w:r>
+        <w:rPr>
+          <w:rFonts w:ascii="Segoe UI" w:hAnsi="Segoe UI" w:cs="Segoe UI"/>
+        </w:rPr>
+        <w:t>kolumner</w:t>
+      </w:r>
+      <w:r>
+        <w:rPr>
+          <w:rFonts w:ascii="Segoe UI" w:hAnsi="Segoe UI" w:cs="Segoe UI"/>
+        </w:rPr>
+        <w:t>)</w:t>
+      </w:r>
+      <w:r>
+        <w:rPr>
+          <w:rFonts w:ascii="Segoe UI" w:hAnsi="Segoe UI" w:cs="Segoe UI"/>
+        </w:rPr>
+        <w:t xml:space="preserve">, samt relationerna mellan dessa (främmande nycklar). </w:t>
+      </w:r>
+    </w:p>
+    <w:p>
+      <w:pPr>
+        <w:rPr>
+          <w:rFonts w:ascii="Segoe UI" w:hAnsi="Segoe UI" w:cs="Segoe UI"/>
+        </w:rPr>
+      </w:pPr>
+      <w:r>
+        <w:rPr>
+          <w:rFonts w:ascii="Segoe UI" w:hAnsi="Segoe UI" w:cs="Segoe UI"/>
+          <w:noProof/>
+        </w:rPr>
+        <w:drawing>
+          <wp:inline distT="0" distB="0" distL="0" distR="0" wp14:anchorId="7798892F" wp14:editId="32C86F9B">
+            <wp:extent cx="5731510" cy="3883025"/>
+            <wp:effectExtent l="0" t="0" r="2540" b="3175"/>
+            <wp:docPr id="1" name="Bildobjekt 1"/>
+            <wp:cNvGraphicFramePr>
+              <a:graphicFrameLocks xmlns:a="http://schemas.openxmlformats.org/drawingml/2006/main" noChangeAspect="1"/>
+            </wp:cNvGraphicFramePr>
+            <a:graphic xmlns:a="http://schemas.openxmlformats.org/drawingml/2006/main">
+              <a:graphicData uri="http://schemas.openxmlformats.org/drawingml/2006/picture">
+                <pic:pic xmlns:pic="http://schemas.openxmlformats.org/drawingml/2006/picture">
+                  <pic:nvPicPr>
+                    <pic:cNvPr id="1" name="final project model.png"/>
+                    <pic:cNvPicPr/>
+                  </pic:nvPicPr>
+                  <pic:blipFill>
+                    <a:blip r:embed="rId6" cstate="print">
+                      <a:extLst>
+                        <a:ext uri="{28A0092B-C50C-407E-A947-70E740481C1C}">
+                          <a14:useLocalDpi xmlns:a14="http://schemas.microsoft.com/office/drawing/2010/main" val="0"/>
+                        </a:ext>
+                      </a:extLst>
+                    </a:blip>
+                    <a:stretch>
+                      <a:fillRect/>
+                    </a:stretch>
+                  </pic:blipFill>
+                  <pic:spPr>
+                    <a:xfrm>
+                      <a:off x="0" y="0"/>
+                      <a:ext cx="5731510" cy="3883025"/>
+                    </a:xfrm>
+                    <a:prstGeom prst="rect">
+                      <a:avLst/>
+                    </a:prstGeom>
+                  </pic:spPr>
+                </pic:pic>
+              </a:graphicData>
+            </a:graphic>
+          </wp:inline>
+        </w:drawing>
+      </w:r>
+    </w:p>
+    <w:p>
+      <w:pPr>
+        <w:spacing w:line="276" w:lineRule="auto"/>
+        <w:rPr>
+          <w:rFonts w:ascii="Segoe UI" w:hAnsi="Segoe UI" w:cs="Segoe UI"/>
+        </w:rPr>
+      </w:pPr>
+      <w:r>
+        <w:rPr>
+          <w:rFonts w:ascii="Segoe UI" w:hAnsi="Segoe UI" w:cs="Segoe UI"/>
+        </w:rPr>
+        <w:t xml:space="preserve">Vid första anblick </w:t>
+      </w:r>
+      <w:r>
+        <w:rPr>
+          <w:rFonts w:ascii="Segoe UI" w:hAnsi="Segoe UI" w:cs="Segoe UI"/>
+        </w:rPr>
+        <w:t xml:space="preserve">ser det ut som två block av olika sammankopplade tabeller som länkas samman av en relation. Detta är för att jag har valt att </w:t>
+      </w:r>
+      <w:r>
+        <w:rPr>
+          <w:rFonts w:ascii="Segoe UI" w:hAnsi="Segoe UI" w:cs="Segoe UI"/>
+        </w:rPr>
+        <w:t>på ena sidan (vänster på bilden) samla all information om filmerna, i en mer abstrakt bemärkelse</w:t>
+      </w:r>
+      <w:r>
+        <w:rPr>
+          <w:rFonts w:ascii="Segoe UI" w:hAnsi="Segoe UI" w:cs="Segoe UI"/>
+        </w:rPr>
+        <w:t xml:space="preserve">. Här sparas </w:t>
+      </w:r>
+      <w:r>
+        <w:rPr>
+          <w:rFonts w:ascii="Segoe UI" w:hAnsi="Segoe UI" w:cs="Segoe UI"/>
+        </w:rPr>
+        <w:t xml:space="preserve">en rad per film i tabellen </w:t>
+      </w:r>
+      <w:proofErr w:type="spellStart"/>
+      <w:r>
+        <w:rPr>
+          <w:rFonts w:ascii="Segoe UI" w:hAnsi="Segoe UI" w:cs="Segoe UI"/>
+          <w:i/>
+        </w:rPr>
+        <w:t>movies</w:t>
+      </w:r>
+      <w:proofErr w:type="spellEnd"/>
+      <w:r>
+        <w:rPr>
+          <w:rFonts w:ascii="Segoe UI" w:hAnsi="Segoe UI" w:cs="Segoe UI"/>
+        </w:rPr>
+        <w:t xml:space="preserve"> där varje får </w:t>
+      </w:r>
+      <w:proofErr w:type="gramStart"/>
+      <w:r>
+        <w:rPr>
+          <w:rFonts w:ascii="Segoe UI" w:hAnsi="Segoe UI" w:cs="Segoe UI"/>
+        </w:rPr>
+        <w:t>ett eget id</w:t>
+      </w:r>
+      <w:proofErr w:type="gramEnd"/>
+      <w:r>
+        <w:rPr>
+          <w:rFonts w:ascii="Segoe UI" w:hAnsi="Segoe UI" w:cs="Segoe UI"/>
+        </w:rPr>
+        <w:t xml:space="preserve">, en titel, speltid, och </w:t>
+      </w:r>
+      <w:r>
+        <w:rPr>
+          <w:rFonts w:ascii="Segoe UI" w:hAnsi="Segoe UI" w:cs="Segoe UI"/>
+        </w:rPr>
+        <w:t xml:space="preserve">releasedatum. Sedan har jag en uppsättning många-till-många-relationer </w:t>
+      </w:r>
+      <w:r>
+        <w:rPr>
+          <w:rFonts w:ascii="Segoe UI" w:hAnsi="Segoe UI" w:cs="Segoe UI"/>
+        </w:rPr>
+        <w:t xml:space="preserve">för skådespelare, regissör, genre, </w:t>
+      </w:r>
+      <w:r>
+        <w:rPr>
+          <w:rFonts w:ascii="Segoe UI" w:hAnsi="Segoe UI" w:cs="Segoe UI"/>
+        </w:rPr>
+        <w:t xml:space="preserve">land, och </w:t>
+      </w:r>
+      <w:r>
+        <w:rPr>
+          <w:rFonts w:ascii="Segoe UI" w:hAnsi="Segoe UI" w:cs="Segoe UI"/>
+        </w:rPr>
+        <w:t>utmärkelser, då varje film kan ha noll, en, eller flera av alla dessa (i teorin)</w:t>
+      </w:r>
+      <w:r>
+        <w:rPr>
+          <w:rFonts w:ascii="Segoe UI" w:hAnsi="Segoe UI" w:cs="Segoe UI"/>
+        </w:rPr>
+        <w:t xml:space="preserve">, och varje </w:t>
+      </w:r>
+      <w:r>
+        <w:rPr>
+          <w:rFonts w:ascii="Segoe UI" w:hAnsi="Segoe UI" w:cs="Segoe UI"/>
+        </w:rPr>
+        <w:t>skådespelare, regissör, genre, land, och utmärkelse</w:t>
+      </w:r>
+      <w:r>
+        <w:rPr>
+          <w:rFonts w:ascii="Segoe UI" w:hAnsi="Segoe UI" w:cs="Segoe UI"/>
+        </w:rPr>
+        <w:t xml:space="preserve"> kan förekomma i noll, en, eller flera </w:t>
+      </w:r>
+      <w:r>
+        <w:rPr>
+          <w:rFonts w:ascii="Segoe UI" w:hAnsi="Segoe UI" w:cs="Segoe UI"/>
+        </w:rPr>
+        <w:lastRenderedPageBreak/>
+        <w:t>filmer. I databasen kopplas alla dessa ihop med hjälp av deras respektive id som li</w:t>
+      </w:r>
+      <w:r>
+        <w:rPr>
+          <w:rFonts w:ascii="Segoe UI" w:hAnsi="Segoe UI" w:cs="Segoe UI"/>
+        </w:rPr>
+        <w:t>gge</w:t>
+      </w:r>
+      <w:r>
+        <w:rPr>
+          <w:rFonts w:ascii="Segoe UI" w:hAnsi="Segoe UI" w:cs="Segoe UI"/>
+        </w:rPr>
+        <w:t xml:space="preserve">r som primärnycklar. Detta minimerar redundansen </w:t>
+      </w:r>
+      <w:r>
+        <w:rPr>
+          <w:rFonts w:ascii="Segoe UI" w:hAnsi="Segoe UI" w:cs="Segoe UI"/>
+        </w:rPr>
+        <w:t xml:space="preserve">och på samma gång ökar databasens integritet. </w:t>
+      </w:r>
+    </w:p>
+    <w:p>
+      <w:pPr>
+        <w:spacing w:line="276" w:lineRule="auto"/>
+        <w:rPr>
+          <w:rFonts w:ascii="Segoe UI" w:hAnsi="Segoe UI" w:cs="Segoe UI"/>
+        </w:rPr>
+      </w:pPr>
+      <w:r>
+        <w:rPr>
+          <w:rFonts w:ascii="Segoe UI" w:hAnsi="Segoe UI" w:cs="Segoe UI"/>
+        </w:rPr>
+        <w:t xml:space="preserve">Den högra </w:t>
+      </w:r>
+      <w:r>
+        <w:rPr>
+          <w:rFonts w:ascii="Segoe UI" w:hAnsi="Segoe UI" w:cs="Segoe UI"/>
+        </w:rPr>
+        <w:t xml:space="preserve">delen av bilden innehåller tabeller som har med själva uthyrningen att göra. Till att börja med har vi tabellen </w:t>
+      </w:r>
+      <w:proofErr w:type="spellStart"/>
+      <w:r>
+        <w:rPr>
+          <w:rFonts w:ascii="Segoe UI" w:hAnsi="Segoe UI" w:cs="Segoe UI"/>
+          <w:i/>
+        </w:rPr>
+        <w:t>copies</w:t>
+      </w:r>
+      <w:proofErr w:type="spellEnd"/>
+      <w:r>
+        <w:rPr>
+          <w:rFonts w:ascii="Segoe UI" w:hAnsi="Segoe UI" w:cs="Segoe UI"/>
+        </w:rPr>
+        <w:t xml:space="preserve"> som är ett </w:t>
+      </w:r>
+      <w:r>
+        <w:rPr>
+          <w:rFonts w:ascii="Segoe UI" w:hAnsi="Segoe UI" w:cs="Segoe UI"/>
+        </w:rPr>
+        <w:t xml:space="preserve">register över de fysiska kopior av alla filmer som </w:t>
+      </w:r>
+      <w:r>
+        <w:rPr>
+          <w:rFonts w:ascii="Segoe UI" w:hAnsi="Segoe UI" w:cs="Segoe UI"/>
+        </w:rPr>
+        <w:t xml:space="preserve">företaget äger. </w:t>
+      </w:r>
+      <w:r>
+        <w:rPr>
+          <w:rFonts w:ascii="Segoe UI" w:hAnsi="Segoe UI" w:cs="Segoe UI"/>
+        </w:rPr>
+        <w:t xml:space="preserve">Varje kopia får </w:t>
+      </w:r>
+      <w:proofErr w:type="gramStart"/>
+      <w:r>
+        <w:rPr>
+          <w:rFonts w:ascii="Segoe UI" w:hAnsi="Segoe UI" w:cs="Segoe UI"/>
+        </w:rPr>
+        <w:t>ett unikt id</w:t>
+      </w:r>
+      <w:proofErr w:type="gramEnd"/>
+      <w:r>
+        <w:rPr>
+          <w:rFonts w:ascii="Segoe UI" w:hAnsi="Segoe UI" w:cs="Segoe UI"/>
+        </w:rPr>
+        <w:t xml:space="preserve">, och kopplas till vilken film det är med filmens unika id, samt så lagras vilket format </w:t>
+      </w:r>
+      <w:r>
+        <w:rPr>
+          <w:rFonts w:ascii="Segoe UI" w:hAnsi="Segoe UI" w:cs="Segoe UI"/>
+        </w:rPr>
+        <w:t>den fysiska kopian är i, DVD eller BLU-RAY. På så vis kan företaget äga flera kopior av samma film</w:t>
+      </w:r>
+      <w:r>
+        <w:rPr>
+          <w:rFonts w:ascii="Segoe UI" w:hAnsi="Segoe UI" w:cs="Segoe UI"/>
+        </w:rPr>
+        <w:t>, utan att behöva spara samma film flera gånger i film-tabellen</w:t>
+      </w:r>
+      <w:r>
+        <w:rPr>
+          <w:rFonts w:ascii="Segoe UI" w:hAnsi="Segoe UI" w:cs="Segoe UI"/>
+        </w:rPr>
+        <w:t>, till och med i olika format</w:t>
+      </w:r>
+      <w:r>
+        <w:rPr>
+          <w:rFonts w:ascii="Segoe UI" w:hAnsi="Segoe UI" w:cs="Segoe UI"/>
+        </w:rPr>
+        <w:t xml:space="preserve">. </w:t>
+      </w:r>
+      <w:r>
+        <w:rPr>
+          <w:rFonts w:ascii="Segoe UI" w:hAnsi="Segoe UI" w:cs="Segoe UI"/>
+        </w:rPr>
+        <w:t xml:space="preserve">Varje gång en film hyrs ut </w:t>
+      </w:r>
+      <w:r>
+        <w:rPr>
+          <w:rFonts w:ascii="Segoe UI" w:hAnsi="Segoe UI" w:cs="Segoe UI"/>
+        </w:rPr>
+        <w:t xml:space="preserve">läggs en ny rad till i tabellen </w:t>
+      </w:r>
+      <w:proofErr w:type="spellStart"/>
+      <w:r>
+        <w:rPr>
+          <w:rFonts w:ascii="Segoe UI" w:hAnsi="Segoe UI" w:cs="Segoe UI"/>
+          <w:i/>
+        </w:rPr>
+        <w:t>rented</w:t>
+      </w:r>
+      <w:proofErr w:type="spellEnd"/>
+      <w:r>
+        <w:rPr>
+          <w:rFonts w:ascii="Segoe UI" w:hAnsi="Segoe UI" w:cs="Segoe UI"/>
+        </w:rPr>
+        <w:t xml:space="preserve"> där </w:t>
+      </w:r>
+      <w:proofErr w:type="spellStart"/>
+      <w:r>
+        <w:rPr>
+          <w:rFonts w:ascii="Segoe UI" w:hAnsi="Segoe UI" w:cs="Segoe UI"/>
+        </w:rPr>
+        <w:t>id-numret</w:t>
+      </w:r>
+      <w:proofErr w:type="spellEnd"/>
+      <w:r>
+        <w:rPr>
+          <w:rFonts w:ascii="Segoe UI" w:hAnsi="Segoe UI" w:cs="Segoe UI"/>
+        </w:rPr>
+        <w:t xml:space="preserve"> för vilken </w:t>
+      </w:r>
+      <w:r>
+        <w:rPr>
+          <w:rFonts w:ascii="Segoe UI" w:hAnsi="Segoe UI" w:cs="Segoe UI"/>
+        </w:rPr>
+        <w:t xml:space="preserve">fysisk </w:t>
+      </w:r>
+      <w:r>
+        <w:rPr>
+          <w:rFonts w:ascii="Segoe UI" w:hAnsi="Segoe UI" w:cs="Segoe UI"/>
+        </w:rPr>
+        <w:t xml:space="preserve">kopia </w:t>
+      </w:r>
+      <w:r>
+        <w:rPr>
+          <w:rFonts w:ascii="Segoe UI" w:hAnsi="Segoe UI" w:cs="Segoe UI"/>
+        </w:rPr>
+        <w:t xml:space="preserve">som hyrs sparas, samt </w:t>
+      </w:r>
+      <w:proofErr w:type="spellStart"/>
+      <w:r>
+        <w:rPr>
+          <w:rFonts w:ascii="Segoe UI" w:hAnsi="Segoe UI" w:cs="Segoe UI"/>
+        </w:rPr>
+        <w:t>id-nummer</w:t>
+      </w:r>
+      <w:proofErr w:type="spellEnd"/>
+      <w:r>
+        <w:rPr>
+          <w:rFonts w:ascii="Segoe UI" w:hAnsi="Segoe UI" w:cs="Segoe UI"/>
+        </w:rPr>
+        <w:t xml:space="preserve"> för kunden som hyr och den anställda som hyr ut. Dessutom sparas </w:t>
+      </w:r>
+      <w:r>
+        <w:rPr>
+          <w:rFonts w:ascii="Segoe UI" w:hAnsi="Segoe UI" w:cs="Segoe UI"/>
+        </w:rPr>
+        <w:t xml:space="preserve">dagens datum för när hyrningen sker, och återlämningsdatumet sätts till fyra dagar efter uthyrningsdatumet. Återlämningsdatumet lämnas som </w:t>
+      </w:r>
+      <w:proofErr w:type="spellStart"/>
+      <w:r>
+        <w:rPr>
+          <w:rFonts w:ascii="Segoe UI" w:hAnsi="Segoe UI" w:cs="Segoe UI"/>
+        </w:rPr>
+        <w:t>null</w:t>
+      </w:r>
+      <w:proofErr w:type="spellEnd"/>
+      <w:r>
+        <w:rPr>
+          <w:rFonts w:ascii="Segoe UI" w:hAnsi="Segoe UI" w:cs="Segoe UI"/>
+        </w:rPr>
+        <w:t xml:space="preserve"> tills det att filmen återlämnas</w:t>
+      </w:r>
+      <w:r>
+        <w:rPr>
+          <w:rFonts w:ascii="Segoe UI" w:hAnsi="Segoe UI" w:cs="Segoe UI"/>
+        </w:rPr>
+        <w:t xml:space="preserve">, och en status indikerar även om filmen är uthyrd, återlämnad i tid, eller återlämnad sent. Denna kolumn är av datatypen ENUM med </w:t>
+      </w:r>
+      <w:r>
+        <w:rPr>
+          <w:rFonts w:ascii="Segoe UI" w:hAnsi="Segoe UI" w:cs="Segoe UI"/>
+        </w:rPr>
+        <w:t>de tillåtna värdena RENTED, ON TIME, och RETURNED LATE</w:t>
+      </w:r>
+      <w:r>
+        <w:rPr>
+          <w:rFonts w:ascii="Segoe UI" w:hAnsi="Segoe UI" w:cs="Segoe UI"/>
+        </w:rPr>
+        <w:t xml:space="preserve">. Dessa tre används i min databas, men det finns även ett till tillåtet värde jag lade till från början, nämligen LATE. Min tanke med det var att om databasen faktiskt låg på en server </w:t>
+      </w:r>
+      <w:r>
+        <w:rPr>
+          <w:rFonts w:ascii="Segoe UI" w:hAnsi="Segoe UI" w:cs="Segoe UI"/>
+        </w:rPr>
+        <w:t xml:space="preserve">som var online skulle en procedur kunna köras t.ex. en gång per dygn, och uppdatera statusen på uthyrda filmer från RENTED till LATE om de var efter </w:t>
+      </w:r>
+      <w:r>
+        <w:rPr>
+          <w:rFonts w:ascii="Segoe UI" w:hAnsi="Segoe UI" w:cs="Segoe UI"/>
+        </w:rPr>
+        <w:t xml:space="preserve">återlämningsdatumet, men jag har inte implementerat detta då det var utanför uppgiftens </w:t>
+      </w:r>
+      <w:proofErr w:type="spellStart"/>
+      <w:r>
+        <w:rPr>
+          <w:rFonts w:ascii="Segoe UI" w:hAnsi="Segoe UI" w:cs="Segoe UI"/>
+        </w:rPr>
+        <w:t>scope</w:t>
+      </w:r>
+      <w:proofErr w:type="spellEnd"/>
+      <w:r>
+        <w:rPr>
+          <w:rFonts w:ascii="Segoe UI" w:hAnsi="Segoe UI" w:cs="Segoe UI"/>
+        </w:rPr>
+        <w:t xml:space="preserve">. </w:t>
+      </w:r>
+      <w:r>
+        <w:rPr>
+          <w:rFonts w:ascii="Segoe UI" w:hAnsi="Segoe UI" w:cs="Segoe UI"/>
+        </w:rPr>
+        <w:t>Denna funktion är förstås egentligen inte nödvändig då man lika gärna kan jämföra datumen</w:t>
+      </w:r>
+      <w:r>
+        <w:rPr>
+          <w:rFonts w:ascii="Segoe UI" w:hAnsi="Segoe UI" w:cs="Segoe UI"/>
+        </w:rPr>
+        <w:t xml:space="preserve">, men </w:t>
+      </w:r>
+      <w:r>
+        <w:rPr>
+          <w:rFonts w:ascii="Segoe UI" w:hAnsi="Segoe UI" w:cs="Segoe UI"/>
+        </w:rPr>
+        <w:t xml:space="preserve">min tanke var att det skulle underlätta för </w:t>
+      </w:r>
+      <w:r>
+        <w:rPr>
+          <w:rFonts w:ascii="Segoe UI" w:hAnsi="Segoe UI" w:cs="Segoe UI"/>
+        </w:rPr>
+        <w:t>de anställda att snabbt kunna se vilka filmer som är försenade.</w:t>
+      </w:r>
+      <w:r>
+        <w:rPr>
+          <w:rFonts w:ascii="Segoe UI" w:hAnsi="Segoe UI" w:cs="Segoe UI"/>
+        </w:rPr>
+        <w:t xml:space="preserve"> </w:t>
+      </w:r>
+    </w:p>
+    <w:p>
+      <w:pPr>
+        <w:spacing w:line="276" w:lineRule="auto"/>
+        <w:rPr>
+          <w:rFonts w:ascii="Segoe UI" w:hAnsi="Segoe UI" w:cs="Segoe UI"/>
+        </w:rPr>
+      </w:pPr>
+      <w:r>
+        <w:rPr>
+          <w:rFonts w:ascii="Segoe UI" w:hAnsi="Segoe UI" w:cs="Segoe UI"/>
+        </w:rPr>
+        <w:t xml:space="preserve">Tabellerna </w:t>
+      </w:r>
+      <w:proofErr w:type="spellStart"/>
+      <w:r>
+        <w:rPr>
+          <w:rFonts w:ascii="Segoe UI" w:hAnsi="Segoe UI" w:cs="Segoe UI"/>
+          <w:i/>
+        </w:rPr>
+        <w:t>customers</w:t>
+      </w:r>
+      <w:proofErr w:type="spellEnd"/>
+      <w:r>
+        <w:rPr>
+          <w:rFonts w:ascii="Segoe UI" w:hAnsi="Segoe UI" w:cs="Segoe UI"/>
+          <w:i/>
+        </w:rPr>
+        <w:t xml:space="preserve"> </w:t>
+      </w:r>
+      <w:r>
+        <w:rPr>
+          <w:rFonts w:ascii="Segoe UI" w:hAnsi="Segoe UI" w:cs="Segoe UI"/>
+        </w:rPr>
+        <w:t xml:space="preserve">och </w:t>
+      </w:r>
+      <w:proofErr w:type="spellStart"/>
+      <w:r>
+        <w:rPr>
+          <w:rFonts w:ascii="Segoe UI" w:hAnsi="Segoe UI" w:cs="Segoe UI"/>
+          <w:i/>
+        </w:rPr>
+        <w:t>employees</w:t>
+      </w:r>
+      <w:proofErr w:type="spellEnd"/>
+      <w:r>
+        <w:rPr>
+          <w:rFonts w:ascii="Segoe UI" w:hAnsi="Segoe UI" w:cs="Segoe UI"/>
+        </w:rPr>
+        <w:t xml:space="preserve"> innehåller liknande attribut, med vissa skillnader. Namn och kontaktuppgifter</w:t>
+      </w:r>
+      <w:r>
+        <w:rPr>
+          <w:rFonts w:ascii="Segoe UI" w:hAnsi="Segoe UI" w:cs="Segoe UI"/>
+        </w:rPr>
+        <w:t xml:space="preserve">, och </w:t>
+      </w:r>
+      <w:proofErr w:type="gramStart"/>
+      <w:r>
+        <w:rPr>
+          <w:rFonts w:ascii="Segoe UI" w:hAnsi="Segoe UI" w:cs="Segoe UI"/>
+        </w:rPr>
+        <w:t>ett id</w:t>
+      </w:r>
+      <w:proofErr w:type="gramEnd"/>
+      <w:r>
+        <w:rPr>
+          <w:rFonts w:ascii="Segoe UI" w:hAnsi="Segoe UI" w:cs="Segoe UI"/>
+        </w:rPr>
+        <w:t xml:space="preserve"> som refererar till en adress. </w:t>
+      </w:r>
+      <w:proofErr w:type="spellStart"/>
+      <w:r>
+        <w:rPr>
+          <w:rFonts w:ascii="Segoe UI" w:hAnsi="Segoe UI" w:cs="Segoe UI"/>
+          <w:i/>
+        </w:rPr>
+        <w:t>Address</w:t>
+      </w:r>
+      <w:proofErr w:type="spellEnd"/>
+      <w:r>
+        <w:rPr>
+          <w:rFonts w:ascii="Segoe UI" w:hAnsi="Segoe UI" w:cs="Segoe UI"/>
+        </w:rPr>
+        <w:t xml:space="preserve"> är en egen tabell då flera personer kan bo på samma adress</w:t>
+      </w:r>
+      <w:r>
+        <w:rPr>
+          <w:rFonts w:ascii="Segoe UI" w:hAnsi="Segoe UI" w:cs="Segoe UI"/>
+        </w:rPr>
+        <w:t xml:space="preserve">, och att spara dem på det här sättet och sen referera till dem minskar igen redundansen och risken för motsägelser. </w:t>
+      </w:r>
+      <w:r>
+        <w:rPr>
+          <w:rFonts w:ascii="Segoe UI" w:hAnsi="Segoe UI" w:cs="Segoe UI"/>
+        </w:rPr>
+        <w:t>Jag har sedan valt att spara alla anställdas löner i en separat tabell</w:t>
+      </w:r>
+      <w:r>
+        <w:rPr>
+          <w:rFonts w:ascii="Segoe UI" w:hAnsi="Segoe UI" w:cs="Segoe UI"/>
+        </w:rPr>
+        <w:t xml:space="preserve"> där jag sparar summan </w:t>
+      </w:r>
+      <w:r>
+        <w:rPr>
+          <w:rFonts w:ascii="Segoe UI" w:hAnsi="Segoe UI" w:cs="Segoe UI"/>
+        </w:rPr>
+        <w:t xml:space="preserve">tillsammans med den anställdas id, ett startdatum och ett slutdatum. På så vis, när en anställd får en löneförändring </w:t>
+      </w:r>
+      <w:r>
+        <w:rPr>
+          <w:rFonts w:ascii="Segoe UI" w:hAnsi="Segoe UI" w:cs="Segoe UI"/>
+        </w:rPr>
+        <w:t>läggs en ny rad till i tabellen med den nya summan, och ett nytt startdatum, medan den gamla aktuella raden får ett slutdatum. Att spara det på det här viset bibehåller en lönestatistik för varje anställd</w:t>
+      </w:r>
+      <w:r>
+        <w:rPr>
+          <w:rFonts w:ascii="Segoe UI" w:hAnsi="Segoe UI" w:cs="Segoe UI"/>
+        </w:rPr>
+        <w:t xml:space="preserve">, vilket skulle varit svårare om det sparats direkt i </w:t>
+      </w:r>
+      <w:proofErr w:type="spellStart"/>
+      <w:r>
+        <w:rPr>
+          <w:rFonts w:ascii="Segoe UI" w:hAnsi="Segoe UI" w:cs="Segoe UI"/>
+          <w:i/>
+        </w:rPr>
+        <w:t>employees</w:t>
+      </w:r>
+      <w:proofErr w:type="spellEnd"/>
+      <w:r>
+        <w:rPr>
+          <w:rFonts w:ascii="Segoe UI" w:hAnsi="Segoe UI" w:cs="Segoe UI"/>
+        </w:rPr>
+        <w:t xml:space="preserve">-tabellen. Till sist finns tabellen </w:t>
+      </w:r>
+      <w:proofErr w:type="spellStart"/>
+      <w:r>
+        <w:rPr>
+          <w:rFonts w:ascii="Segoe UI" w:hAnsi="Segoe UI" w:cs="Segoe UI"/>
+          <w:i/>
+        </w:rPr>
+        <w:t>statistics</w:t>
+      </w:r>
+      <w:proofErr w:type="spellEnd"/>
+      <w:r>
+        <w:rPr>
+          <w:rFonts w:ascii="Segoe UI" w:hAnsi="Segoe UI" w:cs="Segoe UI"/>
+        </w:rPr>
+        <w:t xml:space="preserve"> där nya rader automatiskt läggs till när en uthyrning sker, med </w:t>
+      </w:r>
+      <w:r>
+        <w:rPr>
+          <w:rFonts w:ascii="Segoe UI" w:hAnsi="Segoe UI" w:cs="Segoe UI"/>
+        </w:rPr>
+        <w:t xml:space="preserve">en mindre mängd data än </w:t>
+      </w:r>
+      <w:proofErr w:type="spellStart"/>
+      <w:r>
+        <w:rPr>
+          <w:rFonts w:ascii="Segoe UI" w:hAnsi="Segoe UI" w:cs="Segoe UI"/>
+          <w:i/>
+        </w:rPr>
+        <w:t>rented</w:t>
+      </w:r>
+      <w:proofErr w:type="spellEnd"/>
+      <w:r>
+        <w:rPr>
+          <w:rFonts w:ascii="Segoe UI" w:hAnsi="Segoe UI" w:cs="Segoe UI"/>
+        </w:rPr>
+        <w:t xml:space="preserve">, där man ser vilken film som hyrts av vilken kund, av vilken anställd, samt datum för uthyrningen. </w:t>
+      </w:r>
+    </w:p>
+    <w:p>
+      <w:pPr>
+        <w:spacing w:line="276" w:lineRule="auto"/>
+        <w:rPr>
+          <w:rFonts w:ascii="Segoe UI" w:hAnsi="Segoe UI" w:cs="Segoe UI"/>
+        </w:rPr>
+      </w:pPr>
+      <w:r>
+        <w:rPr>
+          <w:rFonts w:ascii="Segoe UI" w:hAnsi="Segoe UI" w:cs="Segoe UI"/>
+        </w:rPr>
+        <w:t xml:space="preserve">Vad jag anser är bra med min design är att den </w:t>
+      </w:r>
+      <w:r>
+        <w:rPr>
+          <w:rFonts w:ascii="Segoe UI" w:hAnsi="Segoe UI" w:cs="Segoe UI"/>
+        </w:rPr>
+        <w:t>är strukturerad för att minimera förekomsten av redundant data så långt det är möjligt</w:t>
+      </w:r>
+      <w:r>
+        <w:rPr>
+          <w:rFonts w:ascii="Segoe UI" w:hAnsi="Segoe UI" w:cs="Segoe UI"/>
+        </w:rPr>
+        <w:t xml:space="preserve">, och att den samtidigt är enkel att expandera efter behov. Skulle man t.ex. vilja lägga till </w:t>
+      </w:r>
+      <w:r>
+        <w:rPr>
+          <w:rFonts w:ascii="Segoe UI" w:hAnsi="Segoe UI" w:cs="Segoe UI"/>
+        </w:rPr>
+        <w:t xml:space="preserve">mer information att koppla till filmerna, t.ex. vilka språk som förekommer i dem, </w:t>
+      </w:r>
+      <w:r>
+        <w:rPr>
+          <w:rFonts w:ascii="Segoe UI" w:hAnsi="Segoe UI" w:cs="Segoe UI"/>
+        </w:rPr>
+        <w:t xml:space="preserve">om de tillhör något delat universum med andra filmer, såsom </w:t>
+      </w:r>
+      <w:proofErr w:type="spellStart"/>
+      <w:r>
+        <w:rPr>
+          <w:rFonts w:ascii="Segoe UI" w:hAnsi="Segoe UI" w:cs="Segoe UI"/>
+        </w:rPr>
+        <w:t>Marvel</w:t>
+      </w:r>
+      <w:proofErr w:type="spellEnd"/>
+      <w:r>
+        <w:rPr>
+          <w:rFonts w:ascii="Segoe UI" w:hAnsi="Segoe UI" w:cs="Segoe UI"/>
+        </w:rPr>
+        <w:t xml:space="preserve">, DC, osv., </w:t>
+      </w:r>
+      <w:r>
+        <w:rPr>
+          <w:rFonts w:ascii="Segoe UI" w:hAnsi="Segoe UI" w:cs="Segoe UI"/>
+        </w:rPr>
+        <w:t>vem/vilka som är producenter</w:t>
+      </w:r>
+      <w:r>
+        <w:rPr>
+          <w:rFonts w:ascii="Segoe UI" w:hAnsi="Segoe UI" w:cs="Segoe UI"/>
+        </w:rPr>
+        <w:t xml:space="preserve">, eller liknande, så är det bara att lägga till en sådan tabell och göra en ny många-till-många-relation till </w:t>
+      </w:r>
+      <w:proofErr w:type="spellStart"/>
+      <w:r>
+        <w:rPr>
+          <w:rFonts w:ascii="Segoe UI" w:hAnsi="Segoe UI" w:cs="Segoe UI"/>
+          <w:i/>
+        </w:rPr>
+        <w:t>movies</w:t>
+      </w:r>
+      <w:proofErr w:type="spellEnd"/>
+      <w:r>
+        <w:rPr>
+          <w:rFonts w:ascii="Segoe UI" w:hAnsi="Segoe UI" w:cs="Segoe UI"/>
+        </w:rPr>
+        <w:t xml:space="preserve"> och resten av databasen </w:t>
+      </w:r>
+      <w:r>
+        <w:rPr>
+          <w:rFonts w:ascii="Segoe UI" w:hAnsi="Segoe UI" w:cs="Segoe UI"/>
+        </w:rPr>
+        <w:lastRenderedPageBreak/>
+        <w:t xml:space="preserve">kommer att fortsätta fungera som om inget har hänt, utöver att de </w:t>
+      </w:r>
+      <w:proofErr w:type="spellStart"/>
+      <w:r>
+        <w:rPr>
+          <w:rFonts w:ascii="Segoe UI" w:hAnsi="Segoe UI" w:cs="Segoe UI"/>
+        </w:rPr>
+        <w:t>views</w:t>
+      </w:r>
+      <w:proofErr w:type="spellEnd"/>
+      <w:r>
+        <w:rPr>
+          <w:rFonts w:ascii="Segoe UI" w:hAnsi="Segoe UI" w:cs="Segoe UI"/>
+        </w:rPr>
+        <w:t xml:space="preserve"> som finns behöver uppdateras för att visa den nya informationen. </w:t>
+      </w:r>
+    </w:p>
+    <w:p>
+      <w:pPr>
+        <w:spacing w:line="276" w:lineRule="auto"/>
+      </w:pPr>
+      <w:r>
+        <w:rPr>
+          <w:rFonts w:ascii="Segoe UI" w:hAnsi="Segoe UI" w:cs="Segoe UI"/>
+        </w:rPr>
+        <w:t xml:space="preserve">Dessutom samlas alla uthyrningar i en enda tabell, vilket underlättar </w:t>
+      </w:r>
+      <w:r>
+        <w:rPr>
+          <w:rFonts w:ascii="Segoe UI" w:hAnsi="Segoe UI" w:cs="Segoe UI"/>
+        </w:rPr>
+        <w:t xml:space="preserve">beräkningar. Däremot </w:t>
+      </w:r>
+      <w:r>
+        <w:rPr>
+          <w:rFonts w:ascii="Segoe UI" w:hAnsi="Segoe UI" w:cs="Segoe UI"/>
+        </w:rPr>
+        <w:t xml:space="preserve">krävs det fler </w:t>
+      </w:r>
+      <w:proofErr w:type="spellStart"/>
+      <w:r>
+        <w:rPr>
+          <w:rFonts w:ascii="Segoe UI" w:hAnsi="Segoe UI" w:cs="Segoe UI"/>
+        </w:rPr>
+        <w:t>joins</w:t>
+      </w:r>
+      <w:proofErr w:type="spellEnd"/>
+      <w:r>
+        <w:rPr>
+          <w:rFonts w:ascii="Segoe UI" w:hAnsi="Segoe UI" w:cs="Segoe UI"/>
+        </w:rPr>
+        <w:t>, även för enklare frågor,</w:t>
+      </w:r>
+      <w:r>
+        <w:rPr>
+          <w:rFonts w:ascii="Segoe UI" w:hAnsi="Segoe UI" w:cs="Segoe UI"/>
+        </w:rPr>
+        <w:t xml:space="preserve"> eftersom mycket av informationen är spridd</w:t>
+      </w:r>
+      <w:r>
+        <w:rPr>
+          <w:rFonts w:ascii="Segoe UI" w:hAnsi="Segoe UI" w:cs="Segoe UI"/>
+        </w:rPr>
+        <w:t xml:space="preserve"> i olika tabeller. Det går t.ex. inte att se vilken film som hyrts direkt i </w:t>
+      </w:r>
+      <w:proofErr w:type="spellStart"/>
+      <w:r>
+        <w:rPr>
+          <w:rFonts w:ascii="Segoe UI" w:hAnsi="Segoe UI" w:cs="Segoe UI"/>
+          <w:i/>
+        </w:rPr>
+        <w:t>rented</w:t>
+      </w:r>
+      <w:proofErr w:type="spellEnd"/>
+      <w:r>
+        <w:rPr>
+          <w:rFonts w:ascii="Segoe UI" w:hAnsi="Segoe UI" w:cs="Segoe UI"/>
+        </w:rPr>
+        <w:t>-tabellen, utan bara vilken kopia</w:t>
+      </w:r>
+      <w:r>
+        <w:rPr>
+          <w:rFonts w:ascii="Segoe UI" w:hAnsi="Segoe UI" w:cs="Segoe UI"/>
+        </w:rPr>
+        <w:t xml:space="preserve">, så då måste man </w:t>
+      </w:r>
+      <w:proofErr w:type="spellStart"/>
+      <w:r>
+        <w:rPr>
+          <w:rFonts w:ascii="Segoe UI" w:hAnsi="Segoe UI" w:cs="Segoe UI"/>
+        </w:rPr>
+        <w:t>joina</w:t>
+      </w:r>
+      <w:proofErr w:type="spellEnd"/>
+      <w:r>
+        <w:rPr>
+          <w:rFonts w:ascii="Segoe UI" w:hAnsi="Segoe UI" w:cs="Segoe UI"/>
+        </w:rPr>
+        <w:t xml:space="preserve"> till </w:t>
+      </w:r>
+      <w:proofErr w:type="spellStart"/>
+      <w:r>
+        <w:rPr>
+          <w:rFonts w:ascii="Segoe UI" w:hAnsi="Segoe UI" w:cs="Segoe UI"/>
+          <w:i/>
+        </w:rPr>
+        <w:t>movies</w:t>
+      </w:r>
+      <w:proofErr w:type="spellEnd"/>
+      <w:r>
+        <w:rPr>
+          <w:rFonts w:ascii="Segoe UI" w:hAnsi="Segoe UI" w:cs="Segoe UI"/>
+        </w:rPr>
+        <w:t xml:space="preserve"> genom </w:t>
+      </w:r>
+      <w:proofErr w:type="spellStart"/>
+      <w:r>
+        <w:rPr>
+          <w:rFonts w:ascii="Segoe UI" w:hAnsi="Segoe UI" w:cs="Segoe UI"/>
+          <w:i/>
+        </w:rPr>
+        <w:t>copies</w:t>
+      </w:r>
+      <w:proofErr w:type="spellEnd"/>
+      <w:r>
+        <w:rPr>
+          <w:rFonts w:ascii="Segoe UI" w:hAnsi="Segoe UI" w:cs="Segoe UI"/>
+        </w:rPr>
+        <w:t xml:space="preserve"> för att kunna se detta. </w:t>
+      </w:r>
+      <w:r>
+        <w:rPr>
+          <w:rFonts w:ascii="Segoe UI" w:hAnsi="Segoe UI" w:cs="Segoe UI"/>
+        </w:rPr>
+        <w:t xml:space="preserve">Men fördelen att kunna äga flera kopior av samma film utan att </w:t>
+      </w:r>
+      <w:proofErr w:type="spellStart"/>
+      <w:r>
+        <w:rPr>
+          <w:rFonts w:ascii="Segoe UI" w:hAnsi="Segoe UI" w:cs="Segoe UI"/>
+        </w:rPr>
+        <w:t>dubbelspara</w:t>
+      </w:r>
+      <w:proofErr w:type="spellEnd"/>
+      <w:r>
+        <w:rPr>
+          <w:rFonts w:ascii="Segoe UI" w:hAnsi="Segoe UI" w:cs="Segoe UI"/>
+        </w:rPr>
+        <w:t xml:space="preserve"> filmer överväger denna negativa aspekt enligt mig. </w:t>
+      </w:r>
+    </w:p>
+    <w:p>
+      <w:pPr>
+        <w:spacing w:line="276" w:lineRule="auto"/>
+        <w:rPr>
+          <w:rFonts w:ascii="Segoe UI" w:hAnsi="Segoe UI" w:cs="Segoe UI"/>
+        </w:rPr>
+      </w:pPr>
+      <w:r>
+        <w:rPr>
+          <w:rFonts w:ascii="Segoe UI" w:hAnsi="Segoe UI" w:cs="Segoe UI"/>
+        </w:rPr>
+        <w:t>En nackdel med min design och struktur har att göra med hur jag sparar personer</w:t>
+      </w:r>
+      <w:r>
+        <w:rPr>
+          <w:rFonts w:ascii="Segoe UI" w:hAnsi="Segoe UI" w:cs="Segoe UI"/>
+        </w:rPr>
+        <w:t xml:space="preserve">. Jag har fyra tabeller som sparar personer av olika slag, </w:t>
+      </w:r>
+      <w:proofErr w:type="spellStart"/>
+      <w:r>
+        <w:rPr>
+          <w:rFonts w:ascii="Segoe UI" w:hAnsi="Segoe UI" w:cs="Segoe UI"/>
+          <w:i/>
+        </w:rPr>
+        <w:t>actors</w:t>
+      </w:r>
+      <w:proofErr w:type="spellEnd"/>
+      <w:r>
+        <w:rPr>
+          <w:rFonts w:ascii="Segoe UI" w:hAnsi="Segoe UI" w:cs="Segoe UI"/>
+        </w:rPr>
+        <w:t xml:space="preserve">, </w:t>
+      </w:r>
+      <w:r>
+        <w:rPr>
+          <w:rFonts w:ascii="Segoe UI" w:hAnsi="Segoe UI" w:cs="Segoe UI"/>
+          <w:i/>
+        </w:rPr>
+        <w:t>directors</w:t>
+      </w:r>
+      <w:r>
+        <w:rPr>
+          <w:rFonts w:ascii="Segoe UI" w:hAnsi="Segoe UI" w:cs="Segoe UI"/>
+        </w:rPr>
+        <w:t xml:space="preserve">, </w:t>
+      </w:r>
+      <w:proofErr w:type="spellStart"/>
+      <w:r>
+        <w:rPr>
+          <w:rFonts w:ascii="Segoe UI" w:hAnsi="Segoe UI" w:cs="Segoe UI"/>
+          <w:i/>
+        </w:rPr>
+        <w:t>customers</w:t>
+      </w:r>
+      <w:proofErr w:type="spellEnd"/>
+      <w:r>
+        <w:rPr>
+          <w:rFonts w:ascii="Segoe UI" w:hAnsi="Segoe UI" w:cs="Segoe UI"/>
+        </w:rPr>
+        <w:t xml:space="preserve">, och </w:t>
+      </w:r>
+      <w:proofErr w:type="spellStart"/>
+      <w:r>
+        <w:rPr>
+          <w:rFonts w:ascii="Segoe UI" w:hAnsi="Segoe UI" w:cs="Segoe UI"/>
+          <w:i/>
+        </w:rPr>
+        <w:t>employees</w:t>
+      </w:r>
+      <w:proofErr w:type="spellEnd"/>
+      <w:r>
+        <w:rPr>
+          <w:rFonts w:ascii="Segoe UI" w:hAnsi="Segoe UI" w:cs="Segoe UI"/>
+        </w:rPr>
+        <w:t xml:space="preserve">. </w:t>
+      </w:r>
+      <w:r>
+        <w:rPr>
+          <w:rFonts w:ascii="Segoe UI" w:hAnsi="Segoe UI" w:cs="Segoe UI"/>
+        </w:rPr>
+        <w:t xml:space="preserve">Detta medför mindre problem för dataintegriteten. Exempelvis är en av filmerna jag lade till </w:t>
+      </w:r>
+      <w:r>
+        <w:rPr>
+          <w:rFonts w:ascii="Segoe UI" w:hAnsi="Segoe UI" w:cs="Segoe UI"/>
+        </w:rPr>
+        <w:t>i databasen en dokumentär, där regissören (sparad i en tabell) också förekommer i filmen</w:t>
+      </w:r>
+      <w:r>
+        <w:rPr>
+          <w:rFonts w:ascii="Segoe UI" w:hAnsi="Segoe UI" w:cs="Segoe UI"/>
+        </w:rPr>
+        <w:t xml:space="preserve"> (som en ”skådespelare”). Detta betyder att samma person är sparad på två olika platser i databasen</w:t>
+      </w:r>
+      <w:r>
+        <w:rPr>
+          <w:rFonts w:ascii="Segoe UI" w:hAnsi="Segoe UI" w:cs="Segoe UI"/>
+        </w:rPr>
+        <w:t xml:space="preserve">, </w:t>
+      </w:r>
+      <w:bookmarkStart w:id="0" w:name="_GoBack"/>
+      <w:r>
+        <w:rPr>
+          <w:rFonts w:ascii="Segoe UI" w:hAnsi="Segoe UI" w:cs="Segoe UI"/>
+        </w:rPr>
+        <w:t>vilket skulle kunna orsaka problem om någo</w:t>
+      </w:r>
+      <w:r>
+        <w:rPr>
+          <w:rFonts w:ascii="Segoe UI" w:hAnsi="Segoe UI" w:cs="Segoe UI"/>
+        </w:rPr>
+        <w:t>n sparad data skulle ändras och behöva uppdateras</w:t>
+      </w:r>
+      <w:r>
+        <w:rPr>
+          <w:rFonts w:ascii="Segoe UI" w:hAnsi="Segoe UI" w:cs="Segoe UI"/>
+        </w:rPr>
+        <w:t>. Dock innehå</w:t>
+      </w:r>
+      <w:r>
+        <w:rPr>
+          <w:rFonts w:ascii="Segoe UI" w:hAnsi="Segoe UI" w:cs="Segoe UI"/>
+        </w:rPr>
+        <w:t>ller dessa två tabeller endast namn, födelsedag, och dödsdag, och dessa tre ändras rätt så sällan</w:t>
+      </w:r>
+      <w:r>
+        <w:rPr>
+          <w:rFonts w:ascii="Segoe UI" w:hAnsi="Segoe UI" w:cs="Segoe UI"/>
+        </w:rPr>
+        <w:t xml:space="preserve">. När det kommer till </w:t>
+      </w:r>
+      <w:proofErr w:type="spellStart"/>
+      <w:r>
+        <w:rPr>
+          <w:rFonts w:ascii="Segoe UI" w:hAnsi="Segoe UI" w:cs="Segoe UI"/>
+          <w:i/>
+        </w:rPr>
+        <w:t>customer</w:t>
+      </w:r>
+      <w:proofErr w:type="spellEnd"/>
+      <w:r>
+        <w:rPr>
+          <w:rFonts w:ascii="Segoe UI" w:hAnsi="Segoe UI" w:cs="Segoe UI"/>
+          <w:i/>
+        </w:rPr>
+        <w:t xml:space="preserve"> </w:t>
+      </w:r>
+      <w:r>
+        <w:rPr>
+          <w:rFonts w:ascii="Segoe UI" w:hAnsi="Segoe UI" w:cs="Segoe UI"/>
+        </w:rPr>
+        <w:t xml:space="preserve">och </w:t>
+      </w:r>
+      <w:proofErr w:type="spellStart"/>
+      <w:r>
+        <w:rPr>
+          <w:rFonts w:ascii="Segoe UI" w:hAnsi="Segoe UI" w:cs="Segoe UI"/>
+          <w:i/>
+        </w:rPr>
+        <w:t>employee</w:t>
+      </w:r>
+      <w:proofErr w:type="spellEnd"/>
+      <w:r>
+        <w:rPr>
+          <w:rFonts w:ascii="Segoe UI" w:hAnsi="Segoe UI" w:cs="Segoe UI"/>
+        </w:rPr>
+        <w:t xml:space="preserve"> är problemen något större. Databasen tillåter t.ex. inte anställda att hyra filmer, utan de måste då registrera</w:t>
+      </w:r>
+      <w:r>
+        <w:rPr>
+          <w:rFonts w:ascii="Segoe UI" w:hAnsi="Segoe UI" w:cs="Segoe UI"/>
+        </w:rPr>
+        <w:t xml:space="preserve"> </w:t>
+      </w:r>
+      <w:r>
+        <w:rPr>
+          <w:rFonts w:ascii="Segoe UI" w:hAnsi="Segoe UI" w:cs="Segoe UI"/>
+        </w:rPr>
+        <w:t>sig som kund</w:t>
+      </w:r>
+      <w:bookmarkEnd w:id="0"/>
+      <w:r>
+        <w:rPr>
+          <w:rFonts w:ascii="Segoe UI" w:hAnsi="Segoe UI" w:cs="Segoe UI"/>
+        </w:rPr>
+        <w:t>er</w:t>
+      </w:r>
+      <w:r>
+        <w:rPr>
+          <w:rFonts w:ascii="Segoe UI" w:hAnsi="Segoe UI" w:cs="Segoe UI"/>
+        </w:rPr>
+        <w:t xml:space="preserve">, och då förekomma med i stort sett samma attribut på två platser i databasen, dåligt för lagringsutrymme och dataintegritet. </w:t>
+      </w:r>
+      <w:r>
+        <w:rPr>
+          <w:rFonts w:ascii="Segoe UI" w:hAnsi="Segoe UI" w:cs="Segoe UI"/>
+        </w:rPr>
+        <w:t xml:space="preserve">Vad jag egentligen borde ha gjort för att komma runt dessa problem är att ha haft en tabell där alla personer lagrades, </w:t>
+      </w:r>
+      <w:r>
+        <w:rPr>
+          <w:rFonts w:ascii="Segoe UI" w:hAnsi="Segoe UI" w:cs="Segoe UI"/>
+        </w:rPr>
+        <w:t>skådespelare, regissörer, kunder, och anställda. Därifrån kunde jag sedan koppla deras personliga id till de fyra tabellerna</w:t>
+      </w:r>
+      <w:r>
+        <w:rPr>
+          <w:rFonts w:ascii="Segoe UI" w:hAnsi="Segoe UI" w:cs="Segoe UI"/>
+        </w:rPr>
+        <w:t xml:space="preserve"> jag har nu, eller möjligtvis kunna koppla dem direkt till t.ex. kopplingstabellerna för regissör och </w:t>
+      </w:r>
+      <w:r>
+        <w:rPr>
+          <w:rFonts w:ascii="Segoe UI" w:hAnsi="Segoe UI" w:cs="Segoe UI"/>
+        </w:rPr>
+        <w:t xml:space="preserve">skådespelare. De separata tabellerna för anställd och kund hade varit kvar, då olika extra information behöver sparas om dessa två roller. </w:t>
+      </w:r>
+    </w:p>
+    <w:p>
+      <w:pPr>
+        <w:pStyle w:val="Rubrik1"/>
+        <w:rPr>
+          <w:rFonts w:ascii="Segoe UI" w:hAnsi="Segoe UI" w:cs="Segoe UI"/>
+        </w:rPr>
+      </w:pPr>
+      <w:proofErr w:type="spellStart"/>
+      <w:r>
+        <w:rPr>
+          <w:rFonts w:ascii="Segoe UI" w:hAnsi="Segoe UI" w:cs="Segoe UI"/>
+        </w:rPr>
+        <w:t>Storage</w:t>
+      </w:r>
+      <w:proofErr w:type="spellEnd"/>
+      <w:r>
+        <w:rPr>
+          <w:rFonts w:ascii="Segoe UI" w:hAnsi="Segoe UI" w:cs="Segoe UI"/>
+        </w:rPr>
+        <w:t xml:space="preserve"> Engine</w:t>
+      </w:r>
+    </w:p>
+    <w:p>
+      <w:pPr>
+        <w:spacing w:line="276" w:lineRule="auto"/>
         <w:rPr>
           <w:rFonts w:ascii="Segoe UI" w:hAnsi="Segoe UI" w:cs="Segoe UI"/>
         </w:rPr>
       </w:pPr>
     </w:p>
     <w:sectPr>
-      <w:headerReference w:type="default" r:id="rId6"/>
-      <w:footerReference w:type="default" r:id="rId7"/>
+      <w:headerReference w:type="default" r:id="rId7"/>
+      <w:footerReference w:type="default" r:id="rId8"/>
       <w:pgSz w:w="11906" w:h="16838"/>
       <w:pgMar w:top="1440" w:right="1440" w:bottom="1440" w:left="1440" w:header="708" w:footer="708" w:gutter="0"/>
       <w:cols w:space="708"/>
@@ -152,7 +1344,10 @@
           <w:fldChar w:fldCharType="separate"/>
         </w:r>
         <w:r>
-          <w:t>2</w:t>
+          <w:rPr>
+            <w:noProof/>
+          </w:rPr>
+          <w:t>3</w:t>
         </w:r>
         <w:r>
           <w:fldChar w:fldCharType="end"/>
@@ -653,7 +1848,6 @@
   <w:style w:type="character" w:default="1" w:styleId="Standardstycketeckensnitt">
     <w:name w:val="Default Paragraph Font"/>
     <w:uiPriority w:val="1"/>
-    <w:semiHidden/>
     <w:unhideWhenUsed/>
   </w:style>
   <w:style w:type="table" w:default="1" w:styleId="Normaltabell">

</xml_diff>

<commit_message>
Probably finished with VG text
</commit_message>
<xml_diff>
--- a/Slutprojekt.docx
+++ b/Slutprojekt.docx
@@ -1126,14 +1126,7 @@
         <w:rPr>
           <w:rFonts w:ascii="Segoe UI" w:hAnsi="Segoe UI" w:cs="Segoe UI"/>
         </w:rPr>
-        <w:t xml:space="preserve">, </w:t>
-      </w:r>
-      <w:bookmarkStart w:id="0" w:name="_GoBack"/>
-      <w:r>
-        <w:rPr>
-          <w:rFonts w:ascii="Segoe UI" w:hAnsi="Segoe UI" w:cs="Segoe UI"/>
-        </w:rPr>
-        <w:t>vilket skulle kunna orsaka problem om någo</w:t>
+        <w:t>, vilket skulle kunna orsaka problem om någo</w:t>
       </w:r>
       <w:r>
         <w:rPr>
@@ -1206,14 +1199,7 @@
         <w:rPr>
           <w:rFonts w:ascii="Segoe UI" w:hAnsi="Segoe UI" w:cs="Segoe UI"/>
         </w:rPr>
-        <w:t>sig som kund</w:t>
-      </w:r>
-      <w:bookmarkEnd w:id="0"/>
-      <w:r>
-        <w:rPr>
-          <w:rFonts w:ascii="Segoe UI" w:hAnsi="Segoe UI" w:cs="Segoe UI"/>
-        </w:rPr>
-        <w:t>er</w:t>
+        <w:t>sig som kunder</w:t>
       </w:r>
       <w:r>
         <w:rPr>
@@ -1244,6 +1230,90 @@
           <w:rFonts w:ascii="Segoe UI" w:hAnsi="Segoe UI" w:cs="Segoe UI"/>
         </w:rPr>
         <w:t xml:space="preserve">skådespelare. De separata tabellerna för anställd och kund hade varit kvar, då olika extra information behöver sparas om dessa två roller. </w:t>
+      </w:r>
+    </w:p>
+    <w:p>
+      <w:pPr>
+        <w:spacing w:line="276" w:lineRule="auto"/>
+        <w:rPr>
+          <w:rFonts w:ascii="Segoe UI" w:hAnsi="Segoe UI" w:cs="Segoe UI"/>
+        </w:rPr>
+      </w:pPr>
+      <w:r>
+        <w:rPr>
+          <w:rFonts w:ascii="Segoe UI" w:hAnsi="Segoe UI" w:cs="Segoe UI"/>
+        </w:rPr>
+        <w:t xml:space="preserve">Ännu en nackdel med min design och struktur är att </w:t>
+      </w:r>
+      <w:r>
+        <w:rPr>
+          <w:rFonts w:ascii="Segoe UI" w:hAnsi="Segoe UI" w:cs="Segoe UI"/>
+        </w:rPr>
+        <w:t xml:space="preserve">jag inte implementerat någon </w:t>
+      </w:r>
+      <w:r>
+        <w:rPr>
+          <w:rFonts w:ascii="Segoe UI" w:hAnsi="Segoe UI" w:cs="Segoe UI"/>
+        </w:rPr>
+        <w:t>struktur för betalning av uthyrningarna</w:t>
+      </w:r>
+      <w:r>
+        <w:rPr>
+          <w:rFonts w:ascii="Segoe UI" w:hAnsi="Segoe UI" w:cs="Segoe UI"/>
+        </w:rPr>
+        <w:t xml:space="preserve">. </w:t>
+      </w:r>
+      <w:r>
+        <w:rPr>
+          <w:rFonts w:ascii="Segoe UI" w:hAnsi="Segoe UI" w:cs="Segoe UI"/>
+        </w:rPr>
+        <w:t xml:space="preserve">Jag valde att inte ta med det i min databas, då det finns en så stor mängd sätt att genomföra betalningar, med kreditkort, fakturor, </w:t>
+      </w:r>
+      <w:proofErr w:type="spellStart"/>
+      <w:r>
+        <w:rPr>
+          <w:rFonts w:ascii="Segoe UI" w:hAnsi="Segoe UI" w:cs="Segoe UI"/>
+        </w:rPr>
+        <w:t>Swish</w:t>
+      </w:r>
+      <w:proofErr w:type="spellEnd"/>
+      <w:r>
+        <w:rPr>
+          <w:rFonts w:ascii="Segoe UI" w:hAnsi="Segoe UI" w:cs="Segoe UI"/>
+        </w:rPr>
+        <w:t xml:space="preserve">, osv. och det kändes som ett stort tillägg och till viss del utanför uppgiftens </w:t>
+      </w:r>
+      <w:proofErr w:type="spellStart"/>
+      <w:r>
+        <w:rPr>
+          <w:rFonts w:ascii="Segoe UI" w:hAnsi="Segoe UI" w:cs="Segoe UI"/>
+        </w:rPr>
+        <w:t>scope</w:t>
+      </w:r>
+      <w:proofErr w:type="spellEnd"/>
+      <w:r>
+        <w:rPr>
+          <w:rFonts w:ascii="Segoe UI" w:hAnsi="Segoe UI" w:cs="Segoe UI"/>
+        </w:rPr>
+        <w:t xml:space="preserve"> att skapa en filmuthyrningsdatabas. Dock skulle det troligtvis vara relativt enkelt att implementera detta genom att skapa </w:t>
+      </w:r>
+      <w:r>
+        <w:rPr>
+          <w:rFonts w:ascii="Segoe UI" w:hAnsi="Segoe UI" w:cs="Segoe UI"/>
+        </w:rPr>
+        <w:t>relevanta betalningstabeller, och sedan koppla in dem i de existerande tabellerna, och möjligtvis till varje uthyrning koppla en instans av en betalning</w:t>
+      </w:r>
+      <w:r>
+        <w:rPr>
+          <w:rFonts w:ascii="Segoe UI" w:hAnsi="Segoe UI" w:cs="Segoe UI"/>
+        </w:rPr>
+        <w:t>.</w:t>
+      </w:r>
+      <w:r>
+        <w:rPr>
+          <w:rFonts w:ascii="Segoe UI" w:hAnsi="Segoe UI" w:cs="Segoe UI"/>
+        </w:rPr>
+        <w:t xml:space="preserve"> </w:t>
       </w:r>
     </w:p>
     <w:p>
@@ -1275,6 +1345,379 @@
           <w:rFonts w:ascii="Segoe UI" w:hAnsi="Segoe UI" w:cs="Segoe UI"/>
         </w:rPr>
       </w:pPr>
+      <w:r>
+        <w:rPr>
+          <w:rFonts w:ascii="Segoe UI" w:hAnsi="Segoe UI" w:cs="Segoe UI"/>
+        </w:rPr>
+        <w:t xml:space="preserve">Den </w:t>
+      </w:r>
+      <w:proofErr w:type="spellStart"/>
+      <w:r>
+        <w:rPr>
+          <w:rFonts w:ascii="Segoe UI" w:hAnsi="Segoe UI" w:cs="Segoe UI"/>
+        </w:rPr>
+        <w:t>storage</w:t>
+      </w:r>
+      <w:proofErr w:type="spellEnd"/>
+      <w:r>
+        <w:rPr>
+          <w:rFonts w:ascii="Segoe UI" w:hAnsi="Segoe UI" w:cs="Segoe UI"/>
+        </w:rPr>
+        <w:t xml:space="preserve"> </w:t>
+      </w:r>
+      <w:proofErr w:type="spellStart"/>
+      <w:r>
+        <w:rPr>
+          <w:rFonts w:ascii="Segoe UI" w:hAnsi="Segoe UI" w:cs="Segoe UI"/>
+        </w:rPr>
+        <w:t>engine</w:t>
+      </w:r>
+      <w:proofErr w:type="spellEnd"/>
+      <w:r>
+        <w:rPr>
+          <w:rFonts w:ascii="Segoe UI" w:hAnsi="Segoe UI" w:cs="Segoe UI"/>
+        </w:rPr>
+        <w:t xml:space="preserve"> </w:t>
+      </w:r>
+      <w:r>
+        <w:rPr>
+          <w:rFonts w:ascii="Segoe UI" w:hAnsi="Segoe UI" w:cs="Segoe UI"/>
+        </w:rPr>
+        <w:t>ja</w:t>
+      </w:r>
+      <w:r>
+        <w:rPr>
+          <w:rFonts w:ascii="Segoe UI" w:hAnsi="Segoe UI" w:cs="Segoe UI"/>
+        </w:rPr>
+        <w:t xml:space="preserve">g har valt för alla mina tabeller är den som är standard i </w:t>
+      </w:r>
+      <w:proofErr w:type="spellStart"/>
+      <w:r>
+        <w:rPr>
+          <w:rFonts w:ascii="Segoe UI" w:hAnsi="Segoe UI" w:cs="Segoe UI"/>
+        </w:rPr>
+        <w:t>MySQL</w:t>
+      </w:r>
+      <w:proofErr w:type="spellEnd"/>
+      <w:r>
+        <w:rPr>
+          <w:rFonts w:ascii="Segoe UI" w:hAnsi="Segoe UI" w:cs="Segoe UI"/>
+        </w:rPr>
+        <w:t xml:space="preserve"> just nu, </w:t>
+      </w:r>
+      <w:proofErr w:type="spellStart"/>
+      <w:r>
+        <w:rPr>
+          <w:rFonts w:ascii="Segoe UI" w:hAnsi="Segoe UI" w:cs="Segoe UI"/>
+        </w:rPr>
+        <w:t>InnoDB</w:t>
+      </w:r>
+      <w:proofErr w:type="spellEnd"/>
+      <w:r>
+        <w:rPr>
+          <w:rFonts w:ascii="Segoe UI" w:hAnsi="Segoe UI" w:cs="Segoe UI"/>
+        </w:rPr>
+        <w:t xml:space="preserve">. </w:t>
+      </w:r>
+      <w:r>
+        <w:rPr>
+          <w:rFonts w:ascii="Segoe UI" w:hAnsi="Segoe UI" w:cs="Segoe UI"/>
+        </w:rPr>
+        <w:t xml:space="preserve">Från det jag har läst om </w:t>
+      </w:r>
+      <w:proofErr w:type="spellStart"/>
+      <w:r>
+        <w:rPr>
+          <w:rFonts w:ascii="Segoe UI" w:hAnsi="Segoe UI" w:cs="Segoe UI"/>
+        </w:rPr>
+        <w:t>MyISAM</w:t>
+      </w:r>
+      <w:proofErr w:type="spellEnd"/>
+      <w:r>
+        <w:rPr>
+          <w:rFonts w:ascii="Segoe UI" w:hAnsi="Segoe UI" w:cs="Segoe UI"/>
+        </w:rPr>
+        <w:t xml:space="preserve"> verkar det som att det är en snabbare </w:t>
+      </w:r>
+      <w:proofErr w:type="spellStart"/>
+      <w:r>
+        <w:rPr>
+          <w:rFonts w:ascii="Segoe UI" w:hAnsi="Segoe UI" w:cs="Segoe UI"/>
+        </w:rPr>
+        <w:t>storage</w:t>
+      </w:r>
+      <w:proofErr w:type="spellEnd"/>
+      <w:r>
+        <w:rPr>
+          <w:rFonts w:ascii="Segoe UI" w:hAnsi="Segoe UI" w:cs="Segoe UI"/>
+        </w:rPr>
+        <w:t xml:space="preserve"> </w:t>
+      </w:r>
+      <w:proofErr w:type="spellStart"/>
+      <w:r>
+        <w:rPr>
+          <w:rFonts w:ascii="Segoe UI" w:hAnsi="Segoe UI" w:cs="Segoe UI"/>
+        </w:rPr>
+        <w:t>engine</w:t>
+      </w:r>
+      <w:proofErr w:type="spellEnd"/>
+      <w:r>
+        <w:rPr>
+          <w:rFonts w:ascii="Segoe UI" w:hAnsi="Segoe UI" w:cs="Segoe UI"/>
+        </w:rPr>
+        <w:t xml:space="preserve"> än </w:t>
+      </w:r>
+      <w:proofErr w:type="spellStart"/>
+      <w:r>
+        <w:rPr>
+          <w:rFonts w:ascii="Segoe UI" w:hAnsi="Segoe UI" w:cs="Segoe UI"/>
+        </w:rPr>
+        <w:t>InnoDB</w:t>
+      </w:r>
+      <w:proofErr w:type="spellEnd"/>
+      <w:r>
+        <w:rPr>
+          <w:rFonts w:ascii="Segoe UI" w:hAnsi="Segoe UI" w:cs="Segoe UI"/>
+        </w:rPr>
+        <w:t xml:space="preserve"> när det kommer till läs- och skriv</w:t>
+      </w:r>
+      <w:r>
+        <w:rPr>
+          <w:rFonts w:ascii="Segoe UI" w:hAnsi="Segoe UI" w:cs="Segoe UI"/>
+        </w:rPr>
+        <w:t xml:space="preserve">-operationer. </w:t>
+      </w:r>
+      <w:r>
+        <w:rPr>
+          <w:rFonts w:ascii="Segoe UI" w:hAnsi="Segoe UI" w:cs="Segoe UI"/>
+        </w:rPr>
+        <w:t xml:space="preserve">Utöver det kan jag inte se några fördelar med </w:t>
+      </w:r>
+      <w:proofErr w:type="spellStart"/>
+      <w:r>
+        <w:rPr>
+          <w:rFonts w:ascii="Segoe UI" w:hAnsi="Segoe UI" w:cs="Segoe UI"/>
+        </w:rPr>
+        <w:t>MyISAM</w:t>
+      </w:r>
+      <w:proofErr w:type="spellEnd"/>
+      <w:r>
+        <w:rPr>
+          <w:rFonts w:ascii="Segoe UI" w:hAnsi="Segoe UI" w:cs="Segoe UI"/>
+        </w:rPr>
+        <w:t xml:space="preserve"> över </w:t>
+      </w:r>
+      <w:proofErr w:type="spellStart"/>
+      <w:r>
+        <w:rPr>
+          <w:rFonts w:ascii="Segoe UI" w:hAnsi="Segoe UI" w:cs="Segoe UI"/>
+        </w:rPr>
+        <w:t>InnoDB</w:t>
+      </w:r>
+      <w:proofErr w:type="spellEnd"/>
+      <w:r>
+        <w:rPr>
+          <w:rFonts w:ascii="Segoe UI" w:hAnsi="Segoe UI" w:cs="Segoe UI"/>
+        </w:rPr>
+        <w:t xml:space="preserve"> </w:t>
+      </w:r>
+      <w:r>
+        <w:rPr>
+          <w:rFonts w:ascii="Segoe UI" w:hAnsi="Segoe UI" w:cs="Segoe UI"/>
+        </w:rPr>
+        <w:t xml:space="preserve">när det </w:t>
+      </w:r>
+      <w:proofErr w:type="spellStart"/>
+      <w:r>
+        <w:rPr>
+          <w:rFonts w:ascii="Segoe UI" w:hAnsi="Segoe UI" w:cs="Segoe UI"/>
+        </w:rPr>
+        <w:t>komemr</w:t>
+      </w:r>
+      <w:proofErr w:type="spellEnd"/>
+      <w:r>
+        <w:rPr>
+          <w:rFonts w:ascii="Segoe UI" w:hAnsi="Segoe UI" w:cs="Segoe UI"/>
+        </w:rPr>
+        <w:t xml:space="preserve"> till den databas jag har skapat. </w:t>
+      </w:r>
+      <w:r>
+        <w:rPr>
+          <w:rFonts w:ascii="Segoe UI" w:hAnsi="Segoe UI" w:cs="Segoe UI"/>
+        </w:rPr>
+        <w:t xml:space="preserve">Om du vill göra en uppdatering i någon tabell </w:t>
+      </w:r>
+      <w:r>
+        <w:rPr>
+          <w:rFonts w:ascii="Segoe UI" w:hAnsi="Segoe UI" w:cs="Segoe UI"/>
+        </w:rPr>
+        <w:t xml:space="preserve">i </w:t>
+      </w:r>
+      <w:proofErr w:type="spellStart"/>
+      <w:r>
+        <w:rPr>
+          <w:rFonts w:ascii="Segoe UI" w:hAnsi="Segoe UI" w:cs="Segoe UI"/>
+        </w:rPr>
+        <w:t>MyISAM</w:t>
+      </w:r>
+      <w:proofErr w:type="spellEnd"/>
+      <w:r>
+        <w:rPr>
+          <w:rFonts w:ascii="Segoe UI" w:hAnsi="Segoe UI" w:cs="Segoe UI"/>
+        </w:rPr>
+        <w:t xml:space="preserve"> låser den hela tabellen tills du är klar med uppdateringen, medan </w:t>
+      </w:r>
+      <w:proofErr w:type="spellStart"/>
+      <w:r>
+        <w:rPr>
+          <w:rFonts w:ascii="Segoe UI" w:hAnsi="Segoe UI" w:cs="Segoe UI"/>
+        </w:rPr>
+        <w:t>InnoDB</w:t>
+      </w:r>
+      <w:proofErr w:type="spellEnd"/>
+      <w:r>
+        <w:rPr>
+          <w:rFonts w:ascii="Segoe UI" w:hAnsi="Segoe UI" w:cs="Segoe UI"/>
+        </w:rPr>
+        <w:t xml:space="preserve"> endast låser de rader du kommer att påverka, vilket är fördelaktigt om t.ex. flera kunder försöker ändra på sina uppgifter samtidigt, då </w:t>
+      </w:r>
+      <w:r>
+        <w:rPr>
+          <w:rFonts w:ascii="Segoe UI" w:hAnsi="Segoe UI" w:cs="Segoe UI"/>
+        </w:rPr>
+        <w:lastRenderedPageBreak/>
+        <w:t xml:space="preserve">väntetiderna blir </w:t>
+      </w:r>
+      <w:r>
+        <w:rPr>
+          <w:rFonts w:ascii="Segoe UI" w:hAnsi="Segoe UI" w:cs="Segoe UI"/>
+        </w:rPr>
+        <w:t>kortare</w:t>
+      </w:r>
+      <w:r>
+        <w:rPr>
+          <w:rFonts w:ascii="Segoe UI" w:hAnsi="Segoe UI" w:cs="Segoe UI"/>
+        </w:rPr>
+        <w:t xml:space="preserve">. </w:t>
+      </w:r>
+      <w:proofErr w:type="spellStart"/>
+      <w:r>
+        <w:rPr>
+          <w:rFonts w:ascii="Segoe UI" w:hAnsi="Segoe UI" w:cs="Segoe UI"/>
+        </w:rPr>
+        <w:t>InnoDBs</w:t>
+      </w:r>
+      <w:proofErr w:type="spellEnd"/>
+      <w:r>
+        <w:rPr>
+          <w:rFonts w:ascii="Segoe UI" w:hAnsi="Segoe UI" w:cs="Segoe UI"/>
+        </w:rPr>
+        <w:t xml:space="preserve"> stöd för transaktioner som </w:t>
+      </w:r>
+      <w:proofErr w:type="spellStart"/>
+      <w:r>
+        <w:rPr>
+          <w:rFonts w:ascii="Segoe UI" w:hAnsi="Segoe UI" w:cs="Segoe UI"/>
+        </w:rPr>
+        <w:t>MyISAM</w:t>
+      </w:r>
+      <w:proofErr w:type="spellEnd"/>
+      <w:r>
+        <w:rPr>
+          <w:rFonts w:ascii="Segoe UI" w:hAnsi="Segoe UI" w:cs="Segoe UI"/>
+        </w:rPr>
+        <w:t xml:space="preserve"> inte har ser jag ingen större </w:t>
+      </w:r>
+      <w:r>
+        <w:rPr>
+          <w:rFonts w:ascii="Segoe UI" w:hAnsi="Segoe UI" w:cs="Segoe UI"/>
+        </w:rPr>
+        <w:t xml:space="preserve">poäng med att använda så som databasen ser ut idag, då inga komplicerade transaktioner sker. Skulle den däremot utökas och implementera någon slags </w:t>
+      </w:r>
+      <w:proofErr w:type="spellStart"/>
+      <w:r>
+        <w:rPr>
+          <w:rFonts w:ascii="Segoe UI" w:hAnsi="Segoe UI" w:cs="Segoe UI"/>
+        </w:rPr>
+        <w:t>credit</w:t>
+      </w:r>
+      <w:proofErr w:type="spellEnd"/>
+      <w:r>
+        <w:rPr>
+          <w:rFonts w:ascii="Segoe UI" w:hAnsi="Segoe UI" w:cs="Segoe UI"/>
+        </w:rPr>
+        <w:t xml:space="preserve">-system där man kan ladda på sitt konto med pengar och sedan använda </w:t>
+      </w:r>
+      <w:r>
+        <w:rPr>
+          <w:rFonts w:ascii="Segoe UI" w:hAnsi="Segoe UI" w:cs="Segoe UI"/>
+        </w:rPr>
+        <w:t>dem för att hyra filmer</w:t>
+      </w:r>
+      <w:r>
+        <w:rPr>
+          <w:rFonts w:ascii="Segoe UI" w:hAnsi="Segoe UI" w:cs="Segoe UI"/>
+        </w:rPr>
+        <w:t xml:space="preserve"> med skulle det vara en bra idé att göra det med transaktioner. Den största anledningen varför </w:t>
+      </w:r>
+      <w:proofErr w:type="spellStart"/>
+      <w:r>
+        <w:rPr>
+          <w:rFonts w:ascii="Segoe UI" w:hAnsi="Segoe UI" w:cs="Segoe UI"/>
+        </w:rPr>
+        <w:t>InnoDB</w:t>
+      </w:r>
+      <w:proofErr w:type="spellEnd"/>
+      <w:r>
+        <w:rPr>
+          <w:rFonts w:ascii="Segoe UI" w:hAnsi="Segoe UI" w:cs="Segoe UI"/>
+        </w:rPr>
+        <w:t xml:space="preserve"> är det bästa valet för min databas är </w:t>
+      </w:r>
+      <w:r>
+        <w:rPr>
+          <w:rFonts w:ascii="Segoe UI" w:hAnsi="Segoe UI" w:cs="Segoe UI"/>
+        </w:rPr>
+        <w:t xml:space="preserve">för att den stödjer </w:t>
+      </w:r>
+      <w:r>
+        <w:rPr>
+          <w:rFonts w:ascii="Segoe UI" w:hAnsi="Segoe UI" w:cs="Segoe UI"/>
+        </w:rPr>
+        <w:t>integritet och restriktioner för främmande nycklar</w:t>
+      </w:r>
+      <w:r>
+        <w:rPr>
+          <w:rFonts w:ascii="Segoe UI" w:hAnsi="Segoe UI" w:cs="Segoe UI"/>
+        </w:rPr>
+        <w:t xml:space="preserve">. Då min databas är uppdelad i många olika tabeller med mycket relationer mellan dem är det viktigt att de olika främmande nycklarna </w:t>
+      </w:r>
+      <w:r>
+        <w:rPr>
+          <w:rFonts w:ascii="Segoe UI" w:hAnsi="Segoe UI" w:cs="Segoe UI"/>
+        </w:rPr>
+        <w:t xml:space="preserve">behåller sina referenser och att man kan välja vad som ska hända när en viss post ska tas bort från en tabell som refereras </w:t>
+      </w:r>
+      <w:r>
+        <w:rPr>
+          <w:rFonts w:ascii="Segoe UI" w:hAnsi="Segoe UI" w:cs="Segoe UI"/>
+        </w:rPr>
+        <w:t xml:space="preserve">till </w:t>
+      </w:r>
+      <w:r>
+        <w:rPr>
+          <w:rFonts w:ascii="Segoe UI" w:hAnsi="Segoe UI" w:cs="Segoe UI"/>
+        </w:rPr>
+        <w:t>i en annan</w:t>
+      </w:r>
+      <w:r>
+        <w:rPr>
+          <w:rFonts w:ascii="Segoe UI" w:hAnsi="Segoe UI" w:cs="Segoe UI"/>
+        </w:rPr>
+        <w:t xml:space="preserve"> tabell.</w:t>
+      </w:r>
+      <w:bookmarkStart w:id="0" w:name="_GoBack"/>
+      <w:bookmarkEnd w:id="0"/>
     </w:p>
     <w:sectPr>
       <w:headerReference w:type="default" r:id="rId7"/>
@@ -1347,7 +1790,7 @@
           <w:rPr>
             <w:noProof/>
           </w:rPr>
-          <w:t>3</w:t>
+          <w:t>4</w:t>
         </w:r>
         <w:r>
           <w:fldChar w:fldCharType="end"/>

</xml_diff>

<commit_message>
Added text about stored procedures to VG document
</commit_message>
<xml_diff>
--- a/Slutprojekt.docx
+++ b/Slutprojekt.docx
@@ -323,19 +323,7 @@
         <w:rPr>
           <w:rFonts w:ascii="Segoe UI" w:hAnsi="Segoe UI" w:cs="Segoe UI"/>
         </w:rPr>
-        <w:t xml:space="preserve">, och varje </w:t>
-      </w:r>
-      <w:r>
-        <w:rPr>
-          <w:rFonts w:ascii="Segoe UI" w:hAnsi="Segoe UI" w:cs="Segoe UI"/>
-        </w:rPr>
-        <w:t>skådespelare, regissör, genre, land, och utmärkelse</w:t>
-      </w:r>
-      <w:r>
-        <w:rPr>
-          <w:rFonts w:ascii="Segoe UI" w:hAnsi="Segoe UI" w:cs="Segoe UI"/>
-        </w:rPr>
-        <w:t xml:space="preserve"> kan förekomma i noll, en, eller flera </w:t>
+        <w:t xml:space="preserve">, och varje skådespelare, regissör, genre, land, och utmärkelse kan förekomma i noll, en, eller flera </w:t>
       </w:r>
       <w:r>
         <w:rPr>
@@ -1027,6 +1015,129 @@
         </w:rPr>
         <w:t xml:space="preserve"> filmer överväger denna negativa aspekt enligt mig. </w:t>
       </w:r>
+      <w:r>
+        <w:rPr>
+          <w:rFonts w:ascii="Segoe UI" w:hAnsi="Segoe UI" w:cs="Segoe UI"/>
+        </w:rPr>
+        <w:t xml:space="preserve">Denna strukturering har påverkat hur jag skapade mina </w:t>
+      </w:r>
+      <w:proofErr w:type="spellStart"/>
+      <w:r>
+        <w:rPr>
+          <w:rFonts w:ascii="Segoe UI" w:hAnsi="Segoe UI" w:cs="Segoe UI"/>
+        </w:rPr>
+        <w:t>stored</w:t>
+      </w:r>
+      <w:proofErr w:type="spellEnd"/>
+      <w:r>
+        <w:rPr>
+          <w:rFonts w:ascii="Segoe UI" w:hAnsi="Segoe UI" w:cs="Segoe UI"/>
+        </w:rPr>
+        <w:t xml:space="preserve"> </w:t>
+      </w:r>
+      <w:proofErr w:type="spellStart"/>
+      <w:r>
+        <w:rPr>
+          <w:rFonts w:ascii="Segoe UI" w:hAnsi="Segoe UI" w:cs="Segoe UI"/>
+        </w:rPr>
+        <w:t>procedures</w:t>
+      </w:r>
+      <w:proofErr w:type="spellEnd"/>
+      <w:r>
+        <w:rPr>
+          <w:rFonts w:ascii="Segoe UI" w:hAnsi="Segoe UI" w:cs="Segoe UI"/>
+        </w:rPr>
+        <w:t xml:space="preserve"> </w:t>
+      </w:r>
+      <w:proofErr w:type="spellStart"/>
+      <w:r>
+        <w:rPr>
+          <w:rFonts w:ascii="Segoe UI" w:hAnsi="Segoe UI" w:cs="Segoe UI"/>
+          <w:i/>
+        </w:rPr>
+        <w:t>sp_rent_movie</w:t>
+      </w:r>
+      <w:proofErr w:type="spellEnd"/>
+      <w:r>
+        <w:rPr>
+          <w:rFonts w:ascii="Segoe UI" w:hAnsi="Segoe UI" w:cs="Segoe UI"/>
+        </w:rPr>
+        <w:t xml:space="preserve"> och </w:t>
+      </w:r>
+      <w:bookmarkStart w:id="0" w:name="_GoBack"/>
+      <w:proofErr w:type="spellStart"/>
+      <w:r>
+        <w:rPr>
+          <w:rFonts w:ascii="Segoe UI" w:hAnsi="Segoe UI" w:cs="Segoe UI"/>
+          <w:i/>
+        </w:rPr>
+        <w:t>sp_return_movie</w:t>
+      </w:r>
+      <w:bookmarkEnd w:id="0"/>
+      <w:proofErr w:type="spellEnd"/>
+      <w:r>
+        <w:rPr>
+          <w:rFonts w:ascii="Segoe UI" w:hAnsi="Segoe UI" w:cs="Segoe UI"/>
+        </w:rPr>
+        <w:t xml:space="preserve">. Vid uthyrning anger man vilken film som ska hyras ut baserat på filmens id, så kommer </w:t>
+      </w:r>
+      <w:r>
+        <w:rPr>
+          <w:rFonts w:ascii="Segoe UI" w:hAnsi="Segoe UI" w:cs="Segoe UI"/>
+        </w:rPr>
+        <w:t xml:space="preserve">proceduren att ta reda på om det finns någon ledig kopia av filmen, eller om alla kopior av den valda filmen är uthyrd. Hittar den en ledig kopia kommer den att lägga till den </w:t>
+      </w:r>
+      <w:r>
+        <w:rPr>
+          <w:rFonts w:ascii="Segoe UI" w:hAnsi="Segoe UI" w:cs="Segoe UI"/>
+        </w:rPr>
+        <w:t xml:space="preserve">i </w:t>
+      </w:r>
+      <w:proofErr w:type="spellStart"/>
+      <w:r>
+        <w:rPr>
+          <w:rFonts w:ascii="Segoe UI" w:hAnsi="Segoe UI" w:cs="Segoe UI"/>
+          <w:i/>
+        </w:rPr>
+        <w:t>rented</w:t>
+      </w:r>
+      <w:proofErr w:type="spellEnd"/>
+      <w:r>
+        <w:rPr>
+          <w:rFonts w:ascii="Segoe UI" w:hAnsi="Segoe UI" w:cs="Segoe UI"/>
+        </w:rPr>
+        <w:t xml:space="preserve">-tabellen, </w:t>
+      </w:r>
+      <w:r>
+        <w:rPr>
+          <w:rFonts w:ascii="Segoe UI" w:hAnsi="Segoe UI" w:cs="Segoe UI"/>
+        </w:rPr>
+        <w:t xml:space="preserve">annars kommer den meddela att ingen ledig kopia finns. Vid återlämning av film </w:t>
+      </w:r>
+      <w:r>
+        <w:rPr>
+          <w:rFonts w:ascii="Segoe UI" w:hAnsi="Segoe UI" w:cs="Segoe UI"/>
+        </w:rPr>
+        <w:t xml:space="preserve">anger man kopians id istället för filmens id, då systemet måste veta exakt vilken kopia det är som kommer tillbaka, till skillnad från vid uthyrningen, då det inte spelar någon roll vilken kopia det är, så länge det är samma film i samma format. </w:t>
+      </w:r>
+      <w:r>
+        <w:rPr>
+          <w:rFonts w:ascii="Segoe UI" w:hAnsi="Segoe UI" w:cs="Segoe UI"/>
+        </w:rPr>
+        <w:t xml:space="preserve">Jag valde att tillåta företaget att </w:t>
+      </w:r>
+      <w:r>
+        <w:rPr>
+          <w:rFonts w:ascii="Segoe UI" w:hAnsi="Segoe UI" w:cs="Segoe UI"/>
+        </w:rPr>
+        <w:t>specificera om kopian är i DVD-format eller Blu-ray-format</w:t>
+      </w:r>
+      <w:r>
+        <w:rPr>
+          <w:rFonts w:ascii="Segoe UI" w:hAnsi="Segoe UI" w:cs="Segoe UI"/>
+        </w:rPr>
+        <w:t xml:space="preserve">, då vissa föredrar Blu-ray framför DVD, medan andra kanske bara har en DVD-spelare. </w:t>
+      </w:r>
     </w:p>
     <w:p>
       <w:pPr>
@@ -1296,7 +1407,14 @@
         <w:rPr>
           <w:rFonts w:ascii="Segoe UI" w:hAnsi="Segoe UI" w:cs="Segoe UI"/>
         </w:rPr>
-        <w:t xml:space="preserve"> att skapa en filmuthyrningsdatabas. Dock skulle det troligtvis vara relativt enkelt att implementera detta genom att skapa </w:t>
+        <w:t xml:space="preserve"> att skapa en filmuthyrningsdatabas. Dock skulle det troligtvis vara relativt enkelt att implementera detta </w:t>
+      </w:r>
+      <w:r>
+        <w:rPr>
+          <w:rFonts w:ascii="Segoe UI" w:hAnsi="Segoe UI" w:cs="Segoe UI"/>
+        </w:rPr>
+        <w:lastRenderedPageBreak/>
+        <w:t xml:space="preserve">genom att skapa </w:t>
       </w:r>
       <w:r>
         <w:rPr>
@@ -1580,14 +1698,7 @@
         <w:rPr>
           <w:rFonts w:ascii="Segoe UI" w:hAnsi="Segoe UI" w:cs="Segoe UI"/>
         </w:rPr>
-        <w:t xml:space="preserve"> endast låser de rader du kommer att påverka, vilket är fördelaktigt om t.ex. flera kunder försöker ändra på sina uppgifter samtidigt, då </w:t>
-      </w:r>
-      <w:r>
-        <w:rPr>
-          <w:rFonts w:ascii="Segoe UI" w:hAnsi="Segoe UI" w:cs="Segoe UI"/>
-        </w:rPr>
-        <w:lastRenderedPageBreak/>
-        <w:t xml:space="preserve">väntetiderna blir </w:t>
+        <w:t xml:space="preserve"> endast låser de rader du kommer att påverka, vilket är fördelaktigt om t.ex. flera kunder försöker ändra på sina uppgifter samtidigt, då väntetiderna blir </w:t>
       </w:r>
       <w:r>
         <w:rPr>
@@ -1717,8 +1828,6 @@
         </w:rPr>
         <w:t xml:space="preserve"> tabell.</w:t>
       </w:r>
-      <w:bookmarkStart w:id="0" w:name="_GoBack"/>
-      <w:bookmarkEnd w:id="0"/>
     </w:p>
     <w:sectPr>
       <w:headerReference w:type="default" r:id="rId7"/>
@@ -2292,6 +2401,7 @@
   <w:style w:type="character" w:default="1" w:styleId="Standardstycketeckensnitt">
     <w:name w:val="Default Paragraph Font"/>
     <w:uiPriority w:val="1"/>
+    <w:semiHidden/>
     <w:unhideWhenUsed/>
   </w:style>
   <w:style w:type="table" w:default="1" w:styleId="Normaltabell">

</xml_diff>

<commit_message>
Ready for first release
</commit_message>
<xml_diff>
--- a/Slutprojekt.docx
+++ b/Slutprojekt.docx
@@ -67,7 +67,27 @@
         <w:rPr>
           <w:rFonts w:ascii="Segoe UI" w:hAnsi="Segoe UI" w:cs="Segoe UI"/>
         </w:rPr>
-        <w:t>, och dessutom förklara v</w:t>
+        <w:t>. Jag kommer</w:t>
+      </w:r>
+      <w:r>
+        <w:rPr>
+          <w:rFonts w:ascii="Segoe UI" w:hAnsi="Segoe UI" w:cs="Segoe UI"/>
+        </w:rPr>
+        <w:t xml:space="preserve"> dessutom </w:t>
+      </w:r>
+      <w:r>
+        <w:rPr>
+          <w:rFonts w:ascii="Segoe UI" w:hAnsi="Segoe UI" w:cs="Segoe UI"/>
+        </w:rPr>
+        <w:t xml:space="preserve">att </w:t>
+      </w:r>
+      <w:bookmarkStart w:id="0" w:name="_GoBack"/>
+      <w:bookmarkEnd w:id="0"/>
+      <w:r>
+        <w:rPr>
+          <w:rFonts w:ascii="Segoe UI" w:hAnsi="Segoe UI" w:cs="Segoe UI"/>
+        </w:rPr>
+        <w:t>förklara v</w:t>
       </w:r>
       <w:r>
         <w:rPr>
@@ -1064,7 +1084,6 @@
         </w:rPr>
         <w:t xml:space="preserve"> och </w:t>
       </w:r>
-      <w:bookmarkStart w:id="0" w:name="_GoBack"/>
       <w:proofErr w:type="spellStart"/>
       <w:r>
         <w:rPr>
@@ -1073,7 +1092,6 @@
         </w:rPr>
         <w:t>sp_return_movie</w:t>
       </w:r>
-      <w:bookmarkEnd w:id="0"/>
       <w:proofErr w:type="spellEnd"/>
       <w:r>
         <w:rPr>

</xml_diff>